<commit_message>
models and meeting log
</commit_message>
<xml_diff>
--- a/notebook/alpha/2015-16 Phi Alpha Engineering Notebook/Meeting Log/PHI Alpha Meeting Log (15-16).docx
+++ b/notebook/alpha/2015-16 Phi Alpha Engineering Notebook/Meeting Log/PHI Alpha Meeting Log (15-16).docx
@@ -13,6 +13,48 @@
         <w:rPr>
           <w:rFonts w:ascii="Arial" w:hAnsi="Arial"/>
         </w:rPr>
+        <w:t>\\\\\\\</w:t>
+      </w:r>
+    </w:p>
+    <w:p>
+      <w:pPr>
+        <w:pStyle w:val="Normal"/>
+        <w:rPr>
+          <w:rFonts w:ascii="Arial" w:hAnsi="Arial"/>
+        </w:rPr>
+      </w:pPr>
+      <w:r>
+        <w:rPr>
+          <w:rFonts w:ascii="Arial" w:hAnsi="Arial"/>
+        </w:rPr>
+      </w:r>
+    </w:p>
+    <w:p>
+      <w:pPr>
+        <w:pStyle w:val="Normal"/>
+        <w:rPr>
+          <w:rFonts w:ascii="Arial" w:hAnsi="Arial"/>
+        </w:rPr>
+      </w:pPr>
+      <w:r>
+        <w:rPr>
+          <w:rFonts w:ascii="Arial" w:hAnsi="Arial"/>
+        </w:rPr>
+        <w:t>\\]'['\/\;;;;;;;\</w:t>
+      </w:r>
+    </w:p>
+    <w:p>
+      <w:pPr>
+        <w:pStyle w:val="Normal"/>
+        <w:rPr>
+          <w:rFonts w:ascii="Arial" w:hAnsi="Arial"/>
+        </w:rPr>
+      </w:pPr>
+      <w:r>
+        <w:rPr>
+          <w:rFonts w:ascii="Arial" w:hAnsi="Arial"/>
+        </w:rPr>
+        <w:t xml:space="preserve">                                                    </w:t>
       </w:r>
     </w:p>
     <w:p>
@@ -2163,27 +2205,512 @@
         </w:rPr>
       </w:pPr>
       <w:r>
+        <w:rPr>
+          <w:rFonts w:ascii="Arial" w:hAnsi="Arial"/>
+          <w:u w:val="single"/>
+        </w:rPr>
+      </w:r>
+    </w:p>
+    <w:p>
+      <w:pPr>
+        <w:pStyle w:val="Normal"/>
+        <w:rPr>
+          <w:rFonts w:ascii="Arial" w:hAnsi="Arial"/>
+          <w:u w:val="single"/>
+        </w:rPr>
+      </w:pPr>
+      <w:r>
+        <w:rPr>
+          <w:rFonts w:ascii="Arial" w:hAnsi="Arial"/>
+          <w:u w:val="single"/>
+        </w:rPr>
+      </w:r>
+    </w:p>
+    <w:p>
+      <w:pPr>
+        <w:pStyle w:val="Normal"/>
+        <w:rPr>
+          <w:rFonts w:ascii="Arial" w:hAnsi="Arial"/>
+          <w:u w:val="single"/>
+        </w:rPr>
+      </w:pPr>
+      <w:r>
+        <w:rPr>
+          <w:rFonts w:ascii="Arial" w:hAnsi="Arial"/>
+          <w:u w:val="single"/>
+        </w:rPr>
+      </w:r>
+    </w:p>
+    <w:p>
+      <w:pPr>
+        <w:pStyle w:val="Normal"/>
+        <w:rPr>
+          <w:rFonts w:ascii="Arial" w:hAnsi="Arial"/>
+          <w:u w:val="single"/>
+        </w:rPr>
+      </w:pPr>
+      <w:r>
+        <w:rPr>
+          <w:rFonts w:ascii="Arial" w:hAnsi="Arial"/>
+          <w:u w:val="single"/>
+        </w:rPr>
+      </w:r>
+    </w:p>
+    <w:p>
+      <w:pPr>
+        <w:pStyle w:val="Normal"/>
+        <w:rPr>
+          <w:rFonts w:ascii="Arial" w:hAnsi="Arial"/>
+          <w:u w:val="single"/>
+        </w:rPr>
+      </w:pPr>
+      <w:r>
+        <w:rPr>
+          <w:rFonts w:ascii="Arial" w:hAnsi="Arial"/>
+          <w:u w:val="single"/>
+        </w:rPr>
+      </w:r>
+    </w:p>
+    <w:p>
+      <w:pPr>
+        <w:pStyle w:val="Normal"/>
+        <w:rPr>
+          <w:rFonts w:ascii="Arial" w:hAnsi="Arial"/>
+          <w:u w:val="single"/>
+        </w:rPr>
+      </w:pPr>
+      <w:r>
+        <w:rPr>
+          <w:rFonts w:ascii="Arial" w:hAnsi="Arial"/>
+          <w:u w:val="single"/>
+        </w:rPr>
+      </w:r>
+    </w:p>
+    <w:p>
+      <w:pPr>
+        <w:pStyle w:val="Normal"/>
+        <w:rPr>
+          <w:rFonts w:ascii="Arial" w:hAnsi="Arial"/>
+          <w:u w:val="single"/>
+        </w:rPr>
+      </w:pPr>
+      <w:r>
+        <w:rPr>
+          <w:rFonts w:ascii="Arial" w:hAnsi="Arial"/>
+          <w:u w:val="single"/>
+        </w:rPr>
+      </w:r>
+    </w:p>
+    <w:p>
+      <w:pPr>
+        <w:pStyle w:val="Normal"/>
+        <w:rPr>
+          <w:rFonts w:ascii="Arial" w:hAnsi="Arial"/>
+          <w:u w:val="single"/>
+        </w:rPr>
+      </w:pPr>
+      <w:r>
+        <w:rPr>
+          <w:rFonts w:ascii="Arial" w:hAnsi="Arial"/>
+          <w:u w:val="single"/>
+        </w:rPr>
+      </w:r>
+    </w:p>
+    <w:p>
+      <w:pPr>
+        <w:pStyle w:val="Normal"/>
+        <w:rPr>
+          <w:rFonts w:ascii="Arial" w:hAnsi="Arial"/>
+          <w:u w:val="single"/>
+        </w:rPr>
+      </w:pPr>
+      <w:r>
+        <w:rPr>
+          <w:rFonts w:ascii="Arial" w:hAnsi="Arial"/>
+          <w:u w:val="single"/>
+        </w:rPr>
+      </w:r>
+    </w:p>
+    <w:p>
+      <w:pPr>
+        <w:pStyle w:val="Normal"/>
+        <w:rPr>
+          <w:rFonts w:ascii="Arial" w:hAnsi="Arial"/>
+          <w:u w:val="single"/>
+        </w:rPr>
+      </w:pPr>
+      <w:r>
+        <w:rPr>
+          <w:rFonts w:ascii="Arial" w:hAnsi="Arial"/>
+          <w:u w:val="single"/>
+        </w:rPr>
+      </w:r>
+    </w:p>
+    <w:p>
+      <w:pPr>
+        <w:pStyle w:val="Normal"/>
+        <w:rPr>
+          <w:rFonts w:ascii="Arial" w:hAnsi="Arial"/>
+          <w:u w:val="single"/>
+        </w:rPr>
+      </w:pPr>
+      <w:r>
+        <w:rPr>
+          <w:rFonts w:ascii="Arial" w:hAnsi="Arial"/>
+          <w:u w:val="single"/>
+        </w:rPr>
+      </w:r>
+    </w:p>
+    <w:p>
+      <w:pPr>
+        <w:pStyle w:val="Normal"/>
+        <w:rPr>
+          <w:rFonts w:ascii="Arial" w:hAnsi="Arial"/>
+          <w:u w:val="single"/>
+        </w:rPr>
+      </w:pPr>
+      <w:r>
+        <w:rPr>
+          <w:rFonts w:ascii="Arial" w:hAnsi="Arial"/>
+          <w:u w:val="single"/>
+        </w:rPr>
+      </w:r>
+    </w:p>
+    <w:p>
+      <w:pPr>
+        <w:pStyle w:val="Normal"/>
+        <w:rPr>
+          <w:rFonts w:ascii="Arial" w:hAnsi="Arial"/>
+        </w:rPr>
+      </w:pPr>
+      <w:r>
+        <w:rPr>
+          <w:rFonts w:ascii="Arial" w:hAnsi="Arial"/>
+          <w:u w:val="single"/>
+        </w:rPr>
+        <w:t>Monday – September 21, 2015</w:t>
+      </w:r>
+    </w:p>
+    <w:p>
+      <w:pPr>
+        <w:pStyle w:val="Normal"/>
+        <w:rPr>
+          <w:rFonts w:ascii="Arial" w:hAnsi="Arial"/>
+          <w:u w:val="single"/>
+        </w:rPr>
+      </w:pPr>
+      <w:r>
+        <w:rPr>
+          <w:rFonts w:ascii="Arial" w:hAnsi="Arial"/>
+          <w:u w:val="single"/>
+        </w:rPr>
+      </w:r>
+    </w:p>
+    <w:p>
+      <w:pPr>
+        <w:pStyle w:val="Normal"/>
+        <w:rPr>
+          <w:rFonts w:ascii="Arial" w:hAnsi="Arial"/>
+        </w:rPr>
+      </w:pPr>
+      <w:r>
+        <w:rPr>
+          <w:rFonts w:ascii="Arial" w:hAnsi="Arial"/>
+        </w:rPr>
+        <w:t>Goals: B.O.M., team rules, notebook, meeting log, software section, 3D printer set up, basic chassis.</w:t>
+      </w:r>
+    </w:p>
+    <w:p>
+      <w:pPr>
+        <w:pStyle w:val="Normal"/>
+        <w:rPr>
+          <w:rFonts w:ascii="Arial" w:hAnsi="Arial"/>
+        </w:rPr>
+      </w:pPr>
+      <w:r>
+        <w:rPr>
+          <w:rFonts w:ascii="Arial" w:hAnsi="Arial"/>
+        </w:rPr>
+      </w:r>
+    </w:p>
+    <w:p>
+      <w:pPr>
+        <w:pStyle w:val="Normal"/>
+        <w:rPr>
+          <w:rFonts w:ascii="Arial" w:hAnsi="Arial"/>
+        </w:rPr>
+      </w:pPr>
+      <w:r>
+        <w:rPr>
+          <w:rFonts w:ascii="Arial" w:hAnsi="Arial"/>
+          <w:b/>
+          <w:bCs/>
+        </w:rPr>
+        <w:t>Accomplishments:</w:t>
+      </w:r>
+      <w:r>
+        <w:rPr>
+          <w:rFonts w:ascii="Arial" w:hAnsi="Arial"/>
+        </w:rPr>
+        <w:t xml:space="preserve"> We got the motors to spin on the practice bot, finished the B.O.M, we started on the software for the 3D printer, we revised our order list, did more programing, taught the new team members more programing hardware and notebook.</w:t>
+      </w:r>
+    </w:p>
+    <w:p>
+      <w:pPr>
+        <w:pStyle w:val="Normal"/>
+        <w:rPr>
+          <w:rFonts w:ascii="Arial" w:hAnsi="Arial"/>
+        </w:rPr>
+      </w:pPr>
+      <w:r>
+        <w:rPr>
+          <w:rFonts w:ascii="Arial" w:hAnsi="Arial"/>
+        </w:rPr>
+      </w:r>
+    </w:p>
+    <w:p>
+      <w:pPr>
+        <w:pStyle w:val="Normal"/>
+        <w:rPr>
+          <w:rFonts w:ascii="Arial" w:hAnsi="Arial"/>
+        </w:rPr>
+      </w:pPr>
+      <w:r>
+        <w:rPr>
+          <w:rFonts w:ascii="Arial" w:hAnsi="Arial"/>
+          <w:b/>
+          <w:bCs/>
+        </w:rPr>
+        <w:t>Discoveries:</w:t>
+      </w:r>
+      <w:r>
+        <w:rPr>
+          <w:rFonts w:ascii="Arial" w:hAnsi="Arial"/>
+        </w:rPr>
+        <w:t xml:space="preserve"> Pushing forward on both of the robot's control sticks caused one wheel to spin forward and the other to spin in reverse, but we fixed it by switching the wheel's spin direction.</w:t>
+      </w:r>
+    </w:p>
+    <w:p>
+      <w:pPr>
+        <w:pStyle w:val="Normal"/>
+        <w:rPr>
+          <w:rFonts w:ascii="Arial" w:hAnsi="Arial"/>
+        </w:rPr>
+      </w:pPr>
+      <w:r>
+        <w:rPr>
+          <w:rFonts w:ascii="Arial" w:hAnsi="Arial"/>
+        </w:rPr>
+      </w:r>
+    </w:p>
+    <w:p>
+      <w:pPr>
+        <w:pStyle w:val="Normal"/>
+        <w:rPr>
+          <w:rFonts w:ascii="Arial" w:hAnsi="Arial"/>
+        </w:rPr>
+      </w:pPr>
+      <w:r>
+        <w:rPr>
+          <w:rFonts w:ascii="Arial" w:hAnsi="Arial"/>
+          <w:b/>
+          <w:bCs/>
+        </w:rPr>
+        <w:t>Plans:</w:t>
+      </w:r>
+      <w:r>
+        <w:rPr>
+          <w:rFonts w:ascii="Arial" w:hAnsi="Arial"/>
+        </w:rPr>
+        <w:t xml:space="preserve"> Our future plans for the next meeting are to get the 3D printer fully operational, the robot running on four wheel drive, finish discussing the team rules, and finally to start prototyping arms and buckets.</w:t>
+      </w:r>
+    </w:p>
+    <w:p>
+      <w:pPr>
+        <w:pStyle w:val="Normal"/>
+        <w:rPr>
+          <w:rFonts w:ascii="Arial" w:hAnsi="Arial"/>
+        </w:rPr>
+      </w:pPr>
+      <w:r>
+        <w:rPr>
+          <w:rFonts w:ascii="Arial" w:hAnsi="Arial"/>
+        </w:rPr>
+      </w:r>
+    </w:p>
+    <w:p>
+      <w:pPr>
+        <w:pStyle w:val="Normal"/>
+        <w:rPr>
+          <w:rFonts w:ascii="Arial" w:hAnsi="Arial"/>
+        </w:rPr>
+      </w:pPr>
+      <w:r>
+        <w:rPr>
+          <w:rFonts w:ascii="Arial" w:hAnsi="Arial"/>
+          <w:b/>
+          <w:bCs/>
+        </w:rPr>
+        <w:t>Author:</w:t>
+      </w:r>
+      <w:r>
+        <w:rPr>
+          <w:rFonts w:ascii="Arial" w:hAnsi="Arial"/>
+        </w:rPr>
+        <w:t xml:space="preserve"> Joe Baughman</w:t>
+      </w:r>
+    </w:p>
+    <w:p>
+      <w:pPr>
+        <w:pStyle w:val="Normal"/>
+        <w:rPr>
+          <w:rFonts w:ascii="Arial" w:hAnsi="Arial"/>
+        </w:rPr>
+      </w:pPr>
+      <w:r>
+        <w:rPr>
+          <w:rFonts w:ascii="Arial" w:hAnsi="Arial"/>
+        </w:rPr>
+        <w:t xml:space="preserve"> </w:t>
+      </w:r>
+    </w:p>
+    <w:p>
+      <w:pPr>
+        <w:pStyle w:val="Normal"/>
+        <w:rPr>
+          <w:rFonts w:ascii="Arial" w:hAnsi="Arial"/>
+          <w:u w:val="single"/>
+        </w:rPr>
+      </w:pPr>
+      <w:r>
+        <w:rPr>
+          <w:rFonts w:ascii="Arial" w:hAnsi="Arial"/>
+          <w:u w:val="single"/>
+        </w:rPr>
+        <w:t>Thursday – September 24, 2015</w:t>
+      </w:r>
+    </w:p>
+    <w:p>
+      <w:pPr>
+        <w:pStyle w:val="Normal"/>
+        <w:rPr>
+          <w:rFonts w:ascii="Arial" w:hAnsi="Arial"/>
+          <w:u w:val="single"/>
+        </w:rPr>
+      </w:pPr>
+      <w:r>
+        <w:rPr>
+          <w:rFonts w:ascii="Arial" w:hAnsi="Arial"/>
+          <w:u w:val="single"/>
+        </w:rPr>
+      </w:r>
+    </w:p>
+    <w:p>
+      <w:pPr>
+        <w:pStyle w:val="Normal"/>
+        <w:rPr>
+          <w:rFonts w:ascii="Arial" w:hAnsi="Arial"/>
+        </w:rPr>
+      </w:pPr>
+      <w:r>
+        <w:rPr>
+          <w:rFonts w:ascii="Arial" w:hAnsi="Arial"/>
+          <w:b/>
+          <w:bCs/>
+        </w:rPr>
+        <w:t>Goals:</w:t>
+      </w:r>
+      <w:r>
+        <w:rPr>
+          <w:rFonts w:ascii="Arial" w:hAnsi="Arial"/>
+        </w:rPr>
+        <w:t xml:space="preserve"> notebook software section 3d printer basic chassis redesign the chassis set up calendar arm ideas different ideas for the chassis and wheels we went over the requirements for the robot</w:t>
+      </w:r>
+    </w:p>
+    <w:p>
+      <w:pPr>
+        <w:pStyle w:val="Normal"/>
+        <w:rPr>
+          <w:rFonts w:ascii="Arial" w:hAnsi="Arial"/>
+        </w:rPr>
+      </w:pPr>
+      <w:r>
+        <w:rPr>
+          <w:rFonts w:ascii="Arial" w:hAnsi="Arial"/>
+        </w:rPr>
+      </w:r>
+    </w:p>
+    <w:p>
+      <w:pPr>
+        <w:pStyle w:val="Normal"/>
         <w:rPr/>
-      </w:r>
-    </w:p>
-    <w:p>
-      <w:pPr>
-        <w:pStyle w:val="Normal"/>
-        <w:rPr>
-          <w:rFonts w:ascii="Arial" w:hAnsi="Arial"/>
-          <w:u w:val="single"/>
-        </w:rPr>
-      </w:pPr>
-      <w:r>
+      </w:pPr>
+      <w:r>
+        <w:rPr>
+          <w:rFonts w:ascii="Arial" w:hAnsi="Arial"/>
+          <w:b/>
+          <w:bCs/>
+        </w:rPr>
+        <w:t>Accomplishments:</w:t>
+      </w:r>
+      <w:r>
+        <w:rPr>
+          <w:rFonts w:ascii="Arial" w:hAnsi="Arial"/>
+        </w:rPr>
+        <w:t xml:space="preserve"> We decided on what your practice bot was going to be. We decided on a compromise between the cracken chassis and the low rider chassis, which we had two separate groups working on and we decided to combine our two ideas and made something that should work, we might have to make a few adjustment, but the basic design is there. We also began working on getting wiring re setup, and getting that reorganized and not messy. We worked on the wheels and decided on tread as our final design so we can climb the mountain.</w:t>
+      </w:r>
+    </w:p>
+    <w:p>
+      <w:pPr>
+        <w:pStyle w:val="Normal"/>
+        <w:rPr>
+          <w:rFonts w:ascii="Arial" w:hAnsi="Arial"/>
+        </w:rPr>
+      </w:pPr>
+      <w:r>
+        <w:rPr>
+          <w:rFonts w:ascii="Arial" w:hAnsi="Arial"/>
+        </w:rPr>
+      </w:r>
+    </w:p>
+    <w:p>
+      <w:pPr>
+        <w:pStyle w:val="Normal"/>
         <w:rPr/>
-      </w:r>
-    </w:p>
-    <w:p>
-      <w:pPr>
-        <w:pStyle w:val="Normal"/>
-        <w:rPr>
-          <w:rFonts w:ascii="Arial" w:hAnsi="Arial"/>
-          <w:u w:val="single"/>
+      </w:pPr>
+      <w:r>
+        <w:rPr>
+          <w:rFonts w:ascii="Arial" w:hAnsi="Arial"/>
+          <w:b/>
+          <w:bCs/>
+        </w:rPr>
+        <w:t xml:space="preserve">Discoveries: </w:t>
+      </w:r>
+      <w:r>
+        <w:rPr>
+          <w:rFonts w:ascii="Arial" w:hAnsi="Arial"/>
+          <w:b w:val="false"/>
+          <w:bCs w:val="false"/>
+        </w:rPr>
+        <w:t xml:space="preserve">We found out that some designs of wheels weren’t very good </w:t>
+      </w:r>
+      <w:r>
+        <w:rPr>
+          <w:rFonts w:ascii="Arial" w:hAnsi="Arial"/>
+          <w:b w:val="false"/>
+          <w:bCs w:val="false"/>
+        </w:rPr>
+        <w:t>so we decided against doing a three wheel bot and that was unexpected because most of our team members had expected one design to work but that did not. If we had a low rider chassis the bot would get high sighted and not be able to move so due to that discovery we adjusted our plan and made a high rider kraken style chassis bot</w:t>
+      </w:r>
+    </w:p>
+    <w:p>
+      <w:pPr>
+        <w:pStyle w:val="Normal"/>
+        <w:rPr>
+          <w:rFonts w:ascii="Arial" w:hAnsi="Arial"/>
+          <w:b w:val="false"/>
+          <w:b w:val="false"/>
+          <w:bCs w:val="false"/>
         </w:rPr>
       </w:pPr>
       <w:r>
@@ -2193,21 +2720,33 @@
     <w:p>
       <w:pPr>
         <w:pStyle w:val="Normal"/>
-        <w:rPr>
-          <w:rFonts w:ascii="Arial" w:hAnsi="Arial"/>
-          <w:u w:val="single"/>
-        </w:rPr>
-      </w:pPr>
-      <w:r>
         <w:rPr/>
-      </w:r>
-    </w:p>
-    <w:p>
-      <w:pPr>
-        <w:pStyle w:val="Normal"/>
-        <w:rPr>
-          <w:rFonts w:ascii="Arial" w:hAnsi="Arial"/>
-          <w:u w:val="single"/>
+      </w:pPr>
+      <w:r>
+        <w:rPr>
+          <w:rFonts w:ascii="Arial" w:hAnsi="Arial"/>
+          <w:b/>
+          <w:bCs/>
+        </w:rPr>
+        <w:t xml:space="preserve">Plans: </w:t>
+      </w:r>
+      <w:r>
+        <w:rPr>
+          <w:rFonts w:ascii="Arial" w:hAnsi="Arial"/>
+          <w:b w:val="false"/>
+          <w:bCs w:val="false"/>
+        </w:rPr>
+        <w:t>Get the tread on the bot so that we can work on driver practice and finish doing wiring layouts and getting the cord power distribution module hooked up and turning the  two wheel drive to four wheel drive hooked up to the two motors and starting the mount for the arm</w:t>
+      </w:r>
+    </w:p>
+    <w:p>
+      <w:pPr>
+        <w:pStyle w:val="Normal"/>
+        <w:rPr>
+          <w:rFonts w:ascii="Arial" w:hAnsi="Arial"/>
+          <w:b/>
+          <w:b/>
+          <w:bCs/>
         </w:rPr>
       </w:pPr>
       <w:r>
@@ -2217,349 +2756,492 @@
     <w:p>
       <w:pPr>
         <w:pStyle w:val="Normal"/>
-        <w:rPr>
-          <w:rFonts w:ascii="Arial" w:hAnsi="Arial"/>
-          <w:u w:val="single"/>
-        </w:rPr>
-      </w:pPr>
-      <w:r>
         <w:rPr/>
-      </w:r>
-    </w:p>
-    <w:p>
-      <w:pPr>
-        <w:pStyle w:val="Normal"/>
-        <w:rPr>
-          <w:rFonts w:ascii="Arial" w:hAnsi="Arial"/>
-          <w:u w:val="single"/>
-        </w:rPr>
-      </w:pPr>
-      <w:r>
+      </w:pPr>
+      <w:r>
+        <w:rPr>
+          <w:rFonts w:ascii="Arial" w:hAnsi="Arial"/>
+          <w:b/>
+          <w:bCs/>
+        </w:rPr>
+        <w:t>Author:</w:t>
+      </w:r>
+      <w:r>
+        <w:rPr>
+          <w:rFonts w:ascii="Arial" w:hAnsi="Arial"/>
+        </w:rPr>
+        <w:t xml:space="preserve"> Luke McMillian</w:t>
+      </w:r>
+    </w:p>
+    <w:p>
+      <w:pPr>
+        <w:pStyle w:val="Normal"/>
+        <w:rPr>
+          <w:rFonts w:ascii="Arial" w:hAnsi="Arial"/>
+        </w:rPr>
+      </w:pPr>
+      <w:r>
+        <w:rPr>
+          <w:rFonts w:ascii="Arial" w:hAnsi="Arial"/>
+        </w:rPr>
+      </w:r>
+    </w:p>
+    <w:p>
+      <w:pPr>
+        <w:pStyle w:val="Normal"/>
+        <w:rPr>
+          <w:rFonts w:ascii="Arial" w:hAnsi="Arial"/>
+        </w:rPr>
+      </w:pPr>
+      <w:r>
+        <w:rPr>
+          <w:rFonts w:ascii="Arial" w:hAnsi="Arial"/>
+        </w:rPr>
+      </w:r>
+    </w:p>
+    <w:p>
+      <w:pPr>
+        <w:pStyle w:val="Normal"/>
+        <w:rPr>
+          <w:rFonts w:ascii="Arial" w:hAnsi="Arial"/>
+        </w:rPr>
+      </w:pPr>
+      <w:r>
+        <w:rPr>
+          <w:rFonts w:ascii="Arial" w:hAnsi="Arial"/>
+        </w:rPr>
+      </w:r>
+    </w:p>
+    <w:p>
+      <w:pPr>
+        <w:pStyle w:val="Normal"/>
+        <w:rPr>
+          <w:rFonts w:ascii="Arial" w:hAnsi="Arial"/>
+        </w:rPr>
+      </w:pPr>
+      <w:r>
+        <w:rPr>
+          <w:rFonts w:ascii="Arial" w:hAnsi="Arial"/>
+        </w:rPr>
+      </w:r>
+    </w:p>
+    <w:p>
+      <w:pPr>
+        <w:pStyle w:val="Normal"/>
+        <w:rPr>
+          <w:rFonts w:ascii="Arial" w:hAnsi="Arial"/>
+        </w:rPr>
+      </w:pPr>
+      <w:r>
+        <w:rPr>
+          <w:rFonts w:ascii="Arial" w:hAnsi="Arial"/>
+        </w:rPr>
+      </w:r>
+    </w:p>
+    <w:p>
+      <w:pPr>
+        <w:pStyle w:val="Normal"/>
+        <w:rPr>
+          <w:rFonts w:ascii="Arial" w:hAnsi="Arial"/>
+        </w:rPr>
+      </w:pPr>
+      <w:r>
+        <w:rPr>
+          <w:rFonts w:ascii="Arial" w:hAnsi="Arial"/>
+        </w:rPr>
+      </w:r>
+    </w:p>
+    <w:p>
+      <w:pPr>
+        <w:pStyle w:val="Normal"/>
         <w:rPr/>
-      </w:r>
-    </w:p>
-    <w:p>
-      <w:pPr>
-        <w:pStyle w:val="Normal"/>
-        <w:rPr>
-          <w:rFonts w:ascii="Arial" w:hAnsi="Arial"/>
-          <w:u w:val="single"/>
-        </w:rPr>
-      </w:pPr>
-      <w:r>
+      </w:pPr>
+      <w:r>
+        <w:rPr>
+          <w:rFonts w:ascii="Arial" w:hAnsi="Arial"/>
+          <w:u w:val="single"/>
+        </w:rPr>
+        <w:t>Monday – September 28, 2015</w:t>
+      </w:r>
+    </w:p>
+    <w:p>
+      <w:pPr>
+        <w:pStyle w:val="Normal"/>
+        <w:rPr>
+          <w:rFonts w:ascii="Arial" w:hAnsi="Arial"/>
+        </w:rPr>
+      </w:pPr>
+      <w:r>
+        <w:rPr>
+          <w:rFonts w:ascii="Arial" w:hAnsi="Arial"/>
+        </w:rPr>
+      </w:r>
+    </w:p>
+    <w:p>
+      <w:pPr>
+        <w:pStyle w:val="Normal"/>
         <w:rPr/>
-      </w:r>
-    </w:p>
-    <w:p>
-      <w:pPr>
-        <w:pStyle w:val="Normal"/>
-        <w:rPr>
-          <w:rFonts w:ascii="Arial" w:hAnsi="Arial"/>
-          <w:u w:val="single"/>
-        </w:rPr>
-      </w:pPr>
-      <w:r>
+      </w:pPr>
+      <w:r>
+        <w:rPr>
+          <w:rFonts w:ascii="Arial" w:hAnsi="Arial"/>
+          <w:b/>
+          <w:bCs/>
+          <w:u w:val="none"/>
+        </w:rPr>
+        <w:t xml:space="preserve">Goals: </w:t>
+      </w:r>
+      <w:r>
+        <w:rPr>
+          <w:rFonts w:ascii="Arial" w:hAnsi="Arial"/>
+          <w:b w:val="false"/>
+          <w:bCs w:val="false"/>
+          <w:u w:val="none"/>
+        </w:rPr>
+        <w:t>Get the tread on the bot so that we can work on driver practice and finish doing wiring layouts and getting the cord power distribution module hooked up and turning the  two wheel drive to four wheel drive hooked up to the two motors and starting the mount</w:t>
+      </w:r>
+    </w:p>
+    <w:p>
+      <w:pPr>
+        <w:pStyle w:val="Normal"/>
+        <w:rPr>
+          <w:rFonts w:ascii="Arial" w:hAnsi="Arial"/>
+        </w:rPr>
+      </w:pPr>
+      <w:r>
+        <w:rPr>
+          <w:rFonts w:ascii="Arial" w:hAnsi="Arial"/>
+        </w:rPr>
+      </w:r>
+    </w:p>
+    <w:p>
+      <w:pPr>
+        <w:pStyle w:val="Normal"/>
         <w:rPr/>
-      </w:r>
-    </w:p>
-    <w:p>
-      <w:pPr>
-        <w:pStyle w:val="Normal"/>
-        <w:rPr>
-          <w:rFonts w:ascii="Arial" w:hAnsi="Arial"/>
-          <w:u w:val="single"/>
-        </w:rPr>
-      </w:pPr>
-      <w:r>
+      </w:pPr>
+      <w:r>
+        <w:rPr>
+          <w:rFonts w:ascii="Arial" w:hAnsi="Arial"/>
+          <w:b/>
+          <w:bCs/>
+          <w:u w:val="none"/>
+        </w:rPr>
+        <w:t xml:space="preserve">Accomplishments: </w:t>
+      </w:r>
+      <w:r>
+        <w:rPr>
+          <w:rFonts w:ascii="Arial" w:hAnsi="Arial"/>
+          <w:b w:val="false"/>
+          <w:bCs w:val="false"/>
+          <w:u w:val="none"/>
+        </w:rPr>
+        <w:t xml:space="preserve">rookie programmer read and understood the first three lessons from module three and got the android studio along with </w:t>
+      </w:r>
+      <w:r>
+        <w:rPr>
+          <w:rFonts w:ascii="Arial" w:hAnsi="Arial"/>
+          <w:b w:val="false"/>
+          <w:bCs w:val="false"/>
+          <w:u w:val="none"/>
+        </w:rPr>
+        <w:t>git hub</w:t>
+      </w:r>
+      <w:r>
+        <w:rPr>
+          <w:rFonts w:ascii="Arial" w:hAnsi="Arial"/>
+          <w:b w:val="false"/>
+          <w:bCs w:val="false"/>
+          <w:u w:val="none"/>
+        </w:rPr>
+        <w:t xml:space="preserve"> also the lieutenant programmer was able to start programming color sensors along with acoustic sensors. To add we were able to get our prototype two wheel chassis, </w:t>
+      </w:r>
+      <w:r>
+        <w:rPr>
+          <w:rFonts w:ascii="Arial" w:hAnsi="Arial"/>
+          <w:b w:val="false"/>
+          <w:bCs w:val="false"/>
+          <w:u w:val="none"/>
+        </w:rPr>
+        <w:t>hardware also did prototyping robotic arm.</w:t>
+      </w:r>
+    </w:p>
+    <w:p>
+      <w:pPr>
+        <w:pStyle w:val="Normal"/>
+        <w:rPr>
+          <w:rFonts w:ascii="Arial" w:hAnsi="Arial"/>
+        </w:rPr>
+      </w:pPr>
+      <w:r>
+        <w:rPr>
+          <w:rFonts w:ascii="Arial" w:hAnsi="Arial"/>
+        </w:rPr>
+      </w:r>
+    </w:p>
+    <w:p>
+      <w:pPr>
+        <w:pStyle w:val="Normal"/>
         <w:rPr/>
-      </w:r>
-    </w:p>
-    <w:p>
-      <w:pPr>
-        <w:pStyle w:val="Normal"/>
-        <w:rPr>
-          <w:rFonts w:ascii="Arial" w:hAnsi="Arial"/>
-          <w:u w:val="single"/>
-        </w:rPr>
-      </w:pPr>
-      <w:r>
+      </w:pPr>
+      <w:r>
+        <w:rPr>
+          <w:rFonts w:ascii="Arial" w:hAnsi="Arial"/>
+          <w:b/>
+          <w:bCs/>
+          <w:u w:val="none"/>
+        </w:rPr>
+        <w:t>Discoveries</w:t>
+      </w:r>
+      <w:r>
+        <w:rPr>
+          <w:rFonts w:ascii="Arial" w:hAnsi="Arial"/>
+          <w:b w:val="false"/>
+          <w:bCs w:val="false"/>
+          <w:u w:val="none"/>
+        </w:rPr>
+        <w:t xml:space="preserve">: we discovered working arm techniques like hooks that shot out to grab the bar and pull themselves up with a bucket that collected balls and blocks and dumped them into the scoring buckets. </w:t>
+      </w:r>
+    </w:p>
+    <w:p>
+      <w:pPr>
+        <w:pStyle w:val="Normal"/>
+        <w:rPr>
+          <w:rFonts w:ascii="Arial" w:hAnsi="Arial"/>
+          <w:b w:val="false"/>
+          <w:b w:val="false"/>
+          <w:bCs w:val="false"/>
+        </w:rPr>
+      </w:pPr>
+      <w:r>
+        <w:rPr>
+          <w:rFonts w:ascii="Arial" w:hAnsi="Arial"/>
+          <w:b w:val="false"/>
+          <w:bCs w:val="false"/>
+        </w:rPr>
+      </w:r>
+    </w:p>
+    <w:p>
+      <w:pPr>
+        <w:pStyle w:val="Normal"/>
         <w:rPr/>
-      </w:r>
-    </w:p>
-    <w:p>
-      <w:pPr>
-        <w:pStyle w:val="Normal"/>
-        <w:rPr>
-          <w:rFonts w:ascii="Arial" w:hAnsi="Arial"/>
-          <w:u w:val="single"/>
-        </w:rPr>
-      </w:pPr>
-      <w:r>
+      </w:pPr>
+      <w:r>
+        <w:rPr>
+          <w:rFonts w:ascii="Arial" w:hAnsi="Arial"/>
+          <w:b/>
+          <w:bCs/>
+          <w:u w:val="none"/>
+        </w:rPr>
+        <w:t xml:space="preserve">Plans: </w:t>
+      </w:r>
+      <w:bookmarkStart w:id="0" w:name="__DdeLink__115_233223635"/>
+      <w:r>
+        <w:rPr>
+          <w:rFonts w:ascii="Arial" w:hAnsi="Arial"/>
+          <w:b w:val="false"/>
+          <w:bCs w:val="false"/>
+          <w:u w:val="none"/>
+        </w:rPr>
+        <w:t>Get the tread on the bot so that we can work on driver practice and finish doing wiring layouts and getting the cord power distribution module hooked up and turning the  two wheel drive to four wheel drive hooked up to the two motors and starting the mount</w:t>
+      </w:r>
+    </w:p>
+    <w:p>
+      <w:pPr>
+        <w:pStyle w:val="Normal"/>
+        <w:rPr>
+          <w:rFonts w:ascii="Arial" w:hAnsi="Arial"/>
+        </w:rPr>
+      </w:pPr>
+      <w:bookmarkEnd w:id="0"/>
+      <w:r>
+        <w:rPr>
+          <w:rFonts w:ascii="Arial" w:hAnsi="Arial"/>
+        </w:rPr>
+      </w:r>
+    </w:p>
+    <w:p>
+      <w:pPr>
+        <w:pStyle w:val="Normal"/>
         <w:rPr/>
-      </w:r>
-    </w:p>
-    <w:p>
-      <w:pPr>
-        <w:pStyle w:val="Normal"/>
-        <w:rPr>
-          <w:rFonts w:ascii="Arial" w:hAnsi="Arial"/>
-        </w:rPr>
-      </w:pPr>
-      <w:r>
-        <w:rPr>
-          <w:rFonts w:ascii="Arial" w:hAnsi="Arial"/>
-          <w:u w:val="single"/>
-        </w:rPr>
-        <w:t>Monday – September 21, 2015</w:t>
-      </w:r>
-    </w:p>
-    <w:p>
-      <w:pPr>
-        <w:pStyle w:val="Normal"/>
-        <w:rPr>
-          <w:rFonts w:ascii="Arial" w:hAnsi="Arial"/>
-          <w:u w:val="single"/>
-        </w:rPr>
-      </w:pPr>
-      <w:r>
-        <w:rPr>
-          <w:rFonts w:ascii="Arial" w:hAnsi="Arial"/>
-          <w:u w:val="single"/>
-        </w:rPr>
-      </w:r>
-    </w:p>
-    <w:p>
-      <w:pPr>
-        <w:pStyle w:val="Normal"/>
-        <w:rPr>
-          <w:rFonts w:ascii="Arial" w:hAnsi="Arial"/>
-        </w:rPr>
-      </w:pPr>
-      <w:r>
-        <w:rPr>
-          <w:rFonts w:ascii="Arial" w:hAnsi="Arial"/>
-        </w:rPr>
-        <w:t>Goals: B.O.M., team rules, notebook, meeting log, software section, 3D printer set up, basic chassis.</w:t>
-      </w:r>
-    </w:p>
-    <w:p>
-      <w:pPr>
-        <w:pStyle w:val="Normal"/>
-        <w:rPr>
-          <w:rFonts w:ascii="Arial" w:hAnsi="Arial"/>
-        </w:rPr>
-      </w:pPr>
-      <w:r>
-        <w:rPr>
-          <w:rFonts w:ascii="Arial" w:hAnsi="Arial"/>
-        </w:rPr>
-      </w:r>
-    </w:p>
-    <w:p>
-      <w:pPr>
-        <w:pStyle w:val="Normal"/>
-        <w:rPr>
-          <w:rFonts w:ascii="Arial" w:hAnsi="Arial"/>
-        </w:rPr>
-      </w:pPr>
-      <w:r>
-        <w:rPr>
-          <w:rFonts w:ascii="Arial" w:hAnsi="Arial"/>
-          <w:b/>
-          <w:bCs/>
-        </w:rPr>
-        <w:t>Accomplishments:</w:t>
-      </w:r>
-      <w:r>
-        <w:rPr>
-          <w:rFonts w:ascii="Arial" w:hAnsi="Arial"/>
-        </w:rPr>
-        <w:t xml:space="preserve"> We got the motors to spin on the practice bot, finished the B.O.M, we started on the software for the 3D printer, we revised our order list, did more programing, taught the new team members more programing hardware and notebook.</w:t>
-      </w:r>
-    </w:p>
-    <w:p>
-      <w:pPr>
-        <w:pStyle w:val="Normal"/>
-        <w:rPr>
-          <w:rFonts w:ascii="Arial" w:hAnsi="Arial"/>
-        </w:rPr>
-      </w:pPr>
-      <w:r>
-        <w:rPr>
-          <w:rFonts w:ascii="Arial" w:hAnsi="Arial"/>
-        </w:rPr>
-      </w:r>
-    </w:p>
-    <w:p>
-      <w:pPr>
-        <w:pStyle w:val="Normal"/>
-        <w:rPr>
-          <w:rFonts w:ascii="Arial" w:hAnsi="Arial"/>
-        </w:rPr>
-      </w:pPr>
-      <w:r>
-        <w:rPr>
-          <w:rFonts w:ascii="Arial" w:hAnsi="Arial"/>
-          <w:b/>
-          <w:bCs/>
-        </w:rPr>
-        <w:t>Discoveries:</w:t>
-      </w:r>
-      <w:r>
-        <w:rPr>
-          <w:rFonts w:ascii="Arial" w:hAnsi="Arial"/>
-        </w:rPr>
-        <w:t xml:space="preserve"> Pushing forward on both of the robot's control sticks caused one wheel to spin forward and the other to spin in reverse, but we fixed it by switching the wheel's spin direction.</w:t>
-      </w:r>
-    </w:p>
-    <w:p>
-      <w:pPr>
-        <w:pStyle w:val="Normal"/>
-        <w:rPr>
-          <w:rFonts w:ascii="Arial" w:hAnsi="Arial"/>
-        </w:rPr>
-      </w:pPr>
-      <w:r>
-        <w:rPr>
-          <w:rFonts w:ascii="Arial" w:hAnsi="Arial"/>
-        </w:rPr>
-      </w:r>
-    </w:p>
-    <w:p>
-      <w:pPr>
-        <w:pStyle w:val="Normal"/>
-        <w:rPr>
-          <w:rFonts w:ascii="Arial" w:hAnsi="Arial"/>
-        </w:rPr>
-      </w:pPr>
-      <w:r>
-        <w:rPr>
-          <w:rFonts w:ascii="Arial" w:hAnsi="Arial"/>
-          <w:b/>
-          <w:bCs/>
-        </w:rPr>
-        <w:t>Plans:</w:t>
-      </w:r>
-      <w:r>
-        <w:rPr>
-          <w:rFonts w:ascii="Arial" w:hAnsi="Arial"/>
-        </w:rPr>
-        <w:t xml:space="preserve"> Our future plans for the next meeting are to get the 3D printer fully operational, the robot running on four wheel drive, finish discussing the team rules, and finally to start prototyping arms and buckets.</w:t>
-      </w:r>
-    </w:p>
-    <w:p>
-      <w:pPr>
-        <w:pStyle w:val="Normal"/>
-        <w:rPr>
-          <w:rFonts w:ascii="Arial" w:hAnsi="Arial"/>
-        </w:rPr>
-      </w:pPr>
-      <w:r>
-        <w:rPr>
-          <w:rFonts w:ascii="Arial" w:hAnsi="Arial"/>
-        </w:rPr>
-      </w:r>
-    </w:p>
-    <w:p>
-      <w:pPr>
-        <w:pStyle w:val="Normal"/>
-        <w:rPr>
-          <w:rFonts w:ascii="Arial" w:hAnsi="Arial"/>
-        </w:rPr>
-      </w:pPr>
-      <w:r>
-        <w:rPr>
-          <w:rFonts w:ascii="Arial" w:hAnsi="Arial"/>
-          <w:b/>
-          <w:bCs/>
-        </w:rPr>
-        <w:t>Author:</w:t>
-      </w:r>
-      <w:r>
-        <w:rPr>
-          <w:rFonts w:ascii="Arial" w:hAnsi="Arial"/>
-        </w:rPr>
-        <w:t xml:space="preserve"> Joe Baughman</w:t>
-      </w:r>
-    </w:p>
-    <w:p>
-      <w:pPr>
-        <w:pStyle w:val="Normal"/>
-        <w:rPr>
-          <w:rFonts w:ascii="Arial" w:hAnsi="Arial"/>
-        </w:rPr>
-      </w:pPr>
-      <w:r>
-        <w:rPr>
-          <w:rFonts w:ascii="Arial" w:hAnsi="Arial"/>
+      </w:pPr>
+      <w:r>
+        <w:rPr>
+          <w:rFonts w:ascii="Arial" w:hAnsi="Arial"/>
+          <w:b/>
+          <w:bCs/>
+          <w:u w:val="none"/>
+        </w:rPr>
+        <w:t xml:space="preserve">Author: </w:t>
+      </w:r>
+      <w:r>
+        <w:rPr>
+          <w:rFonts w:ascii="Arial" w:hAnsi="Arial"/>
+          <w:b/>
+          <w:bCs/>
+          <w:u w:val="none"/>
+        </w:rPr>
+        <w:t>Immanuel Lawhon</w:t>
+      </w:r>
+    </w:p>
+    <w:p>
+      <w:pPr>
+        <w:pStyle w:val="Normal"/>
+        <w:rPr>
+          <w:rFonts w:ascii="Arial" w:hAnsi="Arial"/>
+          <w:b/>
+          <w:b/>
+          <w:bCs/>
+          <w:u w:val="none"/>
+        </w:rPr>
+      </w:pPr>
+      <w:r>
+        <w:rPr/>
+      </w:r>
+    </w:p>
+    <w:p>
+      <w:pPr>
+        <w:pStyle w:val="Normal"/>
+        <w:rPr>
+          <w:u w:val="single"/>
+        </w:rPr>
+      </w:pPr>
+      <w:r>
+        <w:rPr>
+          <w:rFonts w:ascii="Arial" w:hAnsi="Arial"/>
+          <w:b w:val="false"/>
+          <w:bCs w:val="false"/>
+          <w:i w:val="false"/>
+          <w:iCs w:val="false"/>
+          <w:u w:val="single"/>
+        </w:rPr>
+        <w:t>T</w:t>
+      </w:r>
+      <w:r>
+        <w:rPr>
+          <w:rFonts w:ascii="Arial" w:hAnsi="Arial"/>
+          <w:b w:val="false"/>
+          <w:bCs w:val="false"/>
+          <w:i w:val="false"/>
+          <w:iCs w:val="false"/>
+          <w:u w:val="single"/>
+        </w:rPr>
+        <w:t>hursday – September 1, 2015</w:t>
+      </w:r>
+    </w:p>
+    <w:p>
+      <w:pPr>
+        <w:pStyle w:val="Normal"/>
+        <w:rPr>
+          <w:rFonts w:ascii="Arial" w:hAnsi="Arial"/>
+          <w:b/>
+          <w:b/>
+          <w:bCs/>
+          <w:u w:val="none"/>
+        </w:rPr>
+      </w:pPr>
+      <w:r>
+        <w:rPr/>
+      </w:r>
+    </w:p>
+    <w:p>
+      <w:pPr>
+        <w:pStyle w:val="Normal"/>
+        <w:rPr/>
+      </w:pPr>
+      <w:r>
+        <w:rPr>
+          <w:rFonts w:ascii="Arial" w:hAnsi="Arial"/>
+          <w:b/>
+          <w:bCs/>
+          <w:u w:val="none"/>
+        </w:rPr>
+        <w:t>G</w:t>
+      </w:r>
+      <w:r>
+        <w:rPr>
+          <w:rFonts w:ascii="Arial" w:hAnsi="Arial"/>
+          <w:b/>
+          <w:bCs/>
+          <w:u w:val="none"/>
+        </w:rPr>
+        <w:t xml:space="preserve">oals: </w:t>
+      </w:r>
+      <w:r>
+        <w:rPr>
+          <w:rFonts w:ascii="Arial" w:hAnsi="Arial"/>
+          <w:b w:val="false"/>
+          <w:bCs w:val="false"/>
+          <w:u w:val="none"/>
+        </w:rPr>
+        <w:t>Get the tread on the bot so that we can work on driver practice and finish doing wiring layouts and getting the cord power distribution module hooked up and turning the  two wheel drive to four wheel drive hooked up to the two motors and starting the mount</w:t>
+      </w:r>
+    </w:p>
+    <w:p>
+      <w:pPr>
+        <w:pStyle w:val="Normal"/>
+        <w:rPr>
+          <w:rFonts w:ascii="Arial" w:hAnsi="Arial"/>
+          <w:b/>
+          <w:b/>
+          <w:bCs/>
+          <w:u w:val="none"/>
+        </w:rPr>
+      </w:pPr>
+      <w:r>
+        <w:rPr>
+          <w:rFonts w:ascii="Arial" w:hAnsi="Arial"/>
+        </w:rPr>
+      </w:r>
+    </w:p>
+    <w:p>
+      <w:pPr>
+        <w:pStyle w:val="Normal"/>
+        <w:rPr/>
+      </w:pPr>
+      <w:r>
+        <w:rPr>
+          <w:rFonts w:ascii="Arial" w:hAnsi="Arial"/>
+          <w:b/>
+          <w:bCs/>
+          <w:u w:val="none"/>
+        </w:rPr>
+        <w:t xml:space="preserve">Accomplishments: </w:t>
+      </w:r>
+      <w:r>
+        <w:rPr>
+          <w:rFonts w:ascii="Arial" w:hAnsi="Arial"/>
+          <w:b w:val="false"/>
+          <w:bCs w:val="false"/>
+          <w:u w:val="none"/>
+        </w:rPr>
+        <w:t>software;</w:t>
+      </w:r>
+      <w:r>
+        <w:rPr>
+          <w:rFonts w:ascii="Arial" w:hAnsi="Arial"/>
+          <w:b/>
+          <w:bCs/>
+          <w:u w:val="none"/>
         </w:rPr>
         <w:t xml:space="preserve"> </w:t>
       </w:r>
-    </w:p>
-    <w:p>
-      <w:pPr>
-        <w:pStyle w:val="Normal"/>
-        <w:rPr>
-          <w:rFonts w:ascii="Arial" w:hAnsi="Arial"/>
-          <w:u w:val="single"/>
-        </w:rPr>
-      </w:pPr>
-      <w:r>
-        <w:rPr>
-          <w:rFonts w:ascii="Arial" w:hAnsi="Arial"/>
-          <w:u w:val="single"/>
-        </w:rPr>
-        <w:t>Thursday – September 24, 2015</w:t>
-      </w:r>
-    </w:p>
-    <w:p>
-      <w:pPr>
-        <w:pStyle w:val="Normal"/>
-        <w:rPr>
-          <w:rFonts w:ascii="Arial" w:hAnsi="Arial"/>
-          <w:u w:val="single"/>
-        </w:rPr>
-      </w:pPr>
-      <w:r>
-        <w:rPr>
-          <w:rFonts w:ascii="Arial" w:hAnsi="Arial"/>
-          <w:u w:val="single"/>
-        </w:rPr>
-      </w:r>
-    </w:p>
-    <w:p>
-      <w:pPr>
-        <w:pStyle w:val="Normal"/>
-        <w:rPr>
-          <w:rFonts w:ascii="Arial" w:hAnsi="Arial"/>
-        </w:rPr>
-      </w:pPr>
-      <w:r>
-        <w:rPr>
-          <w:rFonts w:ascii="Arial" w:hAnsi="Arial"/>
-          <w:b/>
-          <w:bCs/>
-        </w:rPr>
-        <w:t>Goals:</w:t>
-      </w:r>
-      <w:r>
-        <w:rPr>
-          <w:rFonts w:ascii="Arial" w:hAnsi="Arial"/>
-        </w:rPr>
-        <w:t xml:space="preserve"> notebook software section 3d printer basic chassis redesign the chassis set up calendar arm ideas different ideas for the chassis and wheels we went over the requirements for the robot</w:t>
-      </w:r>
-    </w:p>
-    <w:p>
-      <w:pPr>
-        <w:pStyle w:val="Normal"/>
-        <w:rPr>
-          <w:rFonts w:ascii="Arial" w:hAnsi="Arial"/>
-        </w:rPr>
-      </w:pPr>
-      <w:r>
-        <w:rPr>
-          <w:rFonts w:ascii="Arial" w:hAnsi="Arial"/>
-        </w:rPr>
+      <w:r>
+        <w:rPr>
+          <w:rFonts w:ascii="Arial" w:hAnsi="Arial"/>
+          <w:b w:val="false"/>
+          <w:bCs w:val="false"/>
+          <w:u w:val="none"/>
+        </w:rPr>
+        <w:t xml:space="preserve">I learned lots of stuff tonight! I know how to program tank drive and arcade mode.. but it wasn't until tonight that I really knew what I was doing, and I now know how to teach it properly. </w:t>
+      </w:r>
+      <w:r>
+        <w:rPr>
+          <w:rFonts w:ascii="Arial" w:hAnsi="Arial"/>
+          <w:b w:val="false"/>
+          <w:bCs w:val="false"/>
+          <w:u w:val="none"/>
+        </w:rPr>
+        <w:t xml:space="preserve">All because I took the time out to look on the FIRST website and read up on it more. -Kayla. </w:t>
       </w:r>
     </w:p>
     <w:p>
@@ -2570,394 +3252,141 @@
       <w:r>
         <w:rPr>
           <w:rFonts w:ascii="Arial" w:hAnsi="Arial"/>
-          <w:b/>
-          <w:bCs/>
-        </w:rPr>
-        <w:t>Accomplishments:</w:t>
-      </w:r>
-      <w:r>
-        <w:rPr>
-          <w:rFonts w:ascii="Arial" w:hAnsi="Arial"/>
-        </w:rPr>
-        <w:t xml:space="preserve"> </w:t>
-      </w:r>
-      <w:r>
-        <w:rPr>
-          <w:rFonts w:ascii="Arial" w:hAnsi="Arial"/>
-        </w:rPr>
-        <w:t xml:space="preserve">We decided on what your practice bot was going to be. </w:t>
-      </w:r>
-      <w:r>
-        <w:rPr>
-          <w:rFonts w:ascii="Arial" w:hAnsi="Arial"/>
-        </w:rPr>
-        <w:t xml:space="preserve">We decided on a compromise between the cracken chassis and the low rider chassis, which we had two separate groups working on and we decided to combine our two ideas and made something that should work, </w:t>
-      </w:r>
-      <w:r>
-        <w:rPr>
-          <w:rFonts w:ascii="Arial" w:hAnsi="Arial"/>
-        </w:rPr>
-        <w:t xml:space="preserve">we might have to make a few adjustment, but the basic design is there. We also began working on getting wiring </w:t>
-      </w:r>
-      <w:r>
-        <w:rPr>
-          <w:rFonts w:ascii="Arial" w:hAnsi="Arial"/>
-        </w:rPr>
-        <w:t xml:space="preserve">re setup, and getting that reorganized </w:t>
-      </w:r>
-      <w:r>
-        <w:rPr>
-          <w:rFonts w:ascii="Arial" w:hAnsi="Arial"/>
-        </w:rPr>
-        <w:t xml:space="preserve">and not messy. We worked on the wheels and decided on tread as our final design </w:t>
-      </w:r>
-      <w:r>
-        <w:rPr>
-          <w:rFonts w:ascii="Arial" w:hAnsi="Arial"/>
-        </w:rPr>
-        <w:t>so we can climb the mountain.</w:t>
-      </w:r>
-    </w:p>
-    <w:p>
-      <w:pPr>
-        <w:pStyle w:val="Normal"/>
-        <w:rPr>
-          <w:rFonts w:ascii="Arial" w:hAnsi="Arial"/>
-        </w:rPr>
-      </w:pPr>
-      <w:r>
-        <w:rPr>
-          <w:rFonts w:ascii="Arial" w:hAnsi="Arial"/>
-        </w:rPr>
-      </w:r>
-    </w:p>
-    <w:p>
-      <w:pPr>
-        <w:pStyle w:val="Normal"/>
+          <w:b w:val="false"/>
+          <w:bCs w:val="false"/>
+          <w:u w:val="none"/>
+        </w:rPr>
+        <w:t>Hardware; we decided on an initial design for our arm and bucket. This design consists of a conveyor belt that feeds into a side dumping bucket. Also, we brainstormed an idea for lifting our bot in the end game. The design consists of a winch with a wire that runs up to a hook. The hook is to be Velcroed onto an extendable arm that would deploy during the end game. - Timothy Bloot</w:t>
+      </w:r>
+    </w:p>
+    <w:p>
+      <w:pPr>
+        <w:pStyle w:val="Normal"/>
+        <w:rPr>
+          <w:rFonts w:ascii="Arial" w:hAnsi="Arial"/>
+          <w:b/>
+          <w:b/>
+          <w:bCs/>
+          <w:u w:val="none"/>
+        </w:rPr>
+      </w:pPr>
+      <w:r>
         <w:rPr/>
-      </w:pPr>
-      <w:r>
-        <w:rPr>
-          <w:rFonts w:ascii="Arial" w:hAnsi="Arial"/>
-          <w:b/>
-          <w:bCs/>
-        </w:rPr>
-        <w:t>Discoveries:</w:t>
-      </w:r>
-      <w:r>
-        <w:rPr>
-          <w:rFonts w:ascii="Arial" w:hAnsi="Arial"/>
-        </w:rPr>
-        <w:t xml:space="preserve"> </w:t>
-      </w:r>
-    </w:p>
-    <w:p>
-      <w:pPr>
-        <w:pStyle w:val="Normal"/>
-        <w:rPr>
-          <w:rFonts w:ascii="Arial" w:hAnsi="Arial"/>
-        </w:rPr>
-      </w:pPr>
-      <w:r>
-        <w:rPr>
-          <w:rFonts w:ascii="Arial" w:hAnsi="Arial"/>
-        </w:rPr>
-      </w:r>
-    </w:p>
-    <w:p>
-      <w:pPr>
-        <w:pStyle w:val="Normal"/>
-        <w:rPr>
-          <w:rFonts w:ascii="Arial" w:hAnsi="Arial"/>
-        </w:rPr>
-      </w:pPr>
-      <w:r>
-        <w:rPr>
-          <w:rFonts w:ascii="Arial" w:hAnsi="Arial"/>
-          <w:b/>
-          <w:bCs/>
+      </w:r>
+    </w:p>
+    <w:p>
+      <w:pPr>
+        <w:pStyle w:val="Normal"/>
+        <w:rPr/>
+      </w:pPr>
+      <w:r>
+        <w:rPr>
+          <w:rFonts w:ascii="Arial" w:hAnsi="Arial"/>
+          <w:b/>
+          <w:bCs/>
+          <w:u w:val="none"/>
+        </w:rPr>
+        <w:t xml:space="preserve">Discoveries: </w:t>
+      </w:r>
+    </w:p>
+    <w:p>
+      <w:pPr>
+        <w:pStyle w:val="Normal"/>
+        <w:rPr>
+          <w:rFonts w:ascii="Arial" w:hAnsi="Arial"/>
+          <w:b/>
+          <w:b/>
+          <w:bCs/>
+          <w:u w:val="none"/>
+        </w:rPr>
+      </w:pPr>
+      <w:r>
+        <w:rPr/>
+      </w:r>
+    </w:p>
+    <w:p>
+      <w:pPr>
+        <w:pStyle w:val="Normal"/>
+        <w:rPr/>
+      </w:pPr>
+      <w:r>
+        <w:rPr>
+          <w:rFonts w:ascii="Arial" w:hAnsi="Arial"/>
+          <w:b/>
+          <w:bCs/>
+          <w:u w:val="none"/>
         </w:rPr>
         <w:t xml:space="preserve">Plans: </w:t>
       </w:r>
-    </w:p>
-    <w:p>
-      <w:pPr>
-        <w:pStyle w:val="Normal"/>
-        <w:rPr>
-          <w:rFonts w:ascii="Arial" w:hAnsi="Arial"/>
-        </w:rPr>
-      </w:pPr>
-      <w:r>
-        <w:rPr>
-          <w:rFonts w:ascii="Arial" w:hAnsi="Arial"/>
-        </w:rPr>
-      </w:r>
-    </w:p>
-    <w:p>
-      <w:pPr>
-        <w:pStyle w:val="Normal"/>
+      <w:r>
+        <w:rPr>
+          <w:rFonts w:ascii="Arial" w:hAnsi="Arial"/>
+          <w:b/>
+          <w:bCs/>
+          <w:u w:val="none"/>
+        </w:rPr>
+        <w:t xml:space="preserve">driver pratice, set up 3d printer, </w:t>
+      </w:r>
+    </w:p>
+    <w:p>
+      <w:pPr>
+        <w:pStyle w:val="Normal"/>
+        <w:rPr>
+          <w:rFonts w:ascii="Arial" w:hAnsi="Arial"/>
+          <w:b/>
+          <w:b/>
+          <w:bCs/>
+          <w:u w:val="none"/>
+        </w:rPr>
+      </w:pPr>
+      <w:r>
         <w:rPr/>
-      </w:pPr>
-      <w:r>
-        <w:rPr>
-          <w:rFonts w:ascii="Arial" w:hAnsi="Arial"/>
-          <w:b/>
-          <w:bCs/>
-        </w:rPr>
-        <w:t>Author:</w:t>
-      </w:r>
-      <w:r>
-        <w:rPr>
-          <w:rFonts w:ascii="Arial" w:hAnsi="Arial"/>
-        </w:rPr>
-        <w:t xml:space="preserve"> Luke McMillian</w:t>
-      </w:r>
-    </w:p>
-    <w:p>
-      <w:pPr>
-        <w:pStyle w:val="Normal"/>
-        <w:rPr>
-          <w:rFonts w:ascii="Arial" w:hAnsi="Arial"/>
-        </w:rPr>
-      </w:pPr>
-      <w:r>
+      </w:r>
+    </w:p>
+    <w:p>
+      <w:pPr>
+        <w:pStyle w:val="Normal"/>
         <w:rPr/>
-      </w:r>
-    </w:p>
-    <w:p>
-      <w:pPr>
-        <w:pStyle w:val="Normal"/>
-        <w:rPr>
-          <w:rFonts w:ascii="Arial" w:hAnsi="Arial"/>
-        </w:rPr>
-      </w:pPr>
-      <w:r>
-        <w:rPr>
-          <w:u w:val="single"/>
-        </w:rPr>
-      </w:r>
-    </w:p>
-    <w:p>
-      <w:pPr>
-        <w:pStyle w:val="Normal"/>
-        <w:rPr>
-          <w:rFonts w:ascii="Arial" w:hAnsi="Arial"/>
-        </w:rPr>
-      </w:pPr>
-      <w:r>
-        <w:rPr>
-          <w:u w:val="single"/>
-        </w:rPr>
-      </w:r>
-    </w:p>
-    <w:p>
-      <w:pPr>
-        <w:pStyle w:val="Normal"/>
-        <w:rPr>
-          <w:rFonts w:ascii="Arial" w:hAnsi="Arial"/>
-        </w:rPr>
-      </w:pPr>
-      <w:r>
-        <w:rPr>
-          <w:u w:val="single"/>
-        </w:rPr>
-      </w:r>
-    </w:p>
-    <w:p>
-      <w:pPr>
-        <w:pStyle w:val="Normal"/>
-        <w:rPr>
-          <w:rFonts w:ascii="Arial" w:hAnsi="Arial"/>
-        </w:rPr>
-      </w:pPr>
-      <w:r>
-        <w:rPr>
-          <w:u w:val="single"/>
-        </w:rPr>
-      </w:r>
-    </w:p>
-    <w:p>
-      <w:pPr>
-        <w:pStyle w:val="Normal"/>
-        <w:rPr>
-          <w:rFonts w:ascii="Arial" w:hAnsi="Arial"/>
-        </w:rPr>
-      </w:pPr>
-      <w:r>
-        <w:rPr>
-          <w:u w:val="single"/>
-        </w:rPr>
-      </w:r>
-    </w:p>
-    <w:p>
-      <w:pPr>
-        <w:pStyle w:val="Normal"/>
-        <w:rPr>
-          <w:rFonts w:ascii="Arial" w:hAnsi="Arial"/>
-        </w:rPr>
-      </w:pPr>
-      <w:r>
-        <w:rPr>
-          <w:u w:val="single"/>
-        </w:rPr>
-      </w:r>
-    </w:p>
-    <w:p>
-      <w:pPr>
-        <w:pStyle w:val="Normal"/>
-        <w:rPr>
-          <w:rFonts w:ascii="Arial" w:hAnsi="Arial"/>
-        </w:rPr>
-      </w:pPr>
-      <w:r>
-        <w:rPr>
-          <w:u w:val="single"/>
-        </w:rPr>
-      </w:r>
-    </w:p>
-    <w:p>
-      <w:pPr>
-        <w:pStyle w:val="Normal"/>
-        <w:rPr>
-          <w:rFonts w:ascii="Arial" w:hAnsi="Arial"/>
-        </w:rPr>
-      </w:pPr>
-      <w:r>
-        <w:rPr>
-          <w:u w:val="single"/>
-        </w:rPr>
-      </w:r>
-    </w:p>
-    <w:p>
-      <w:pPr>
-        <w:pStyle w:val="Normal"/>
-        <w:rPr>
-          <w:rFonts w:ascii="Arial" w:hAnsi="Arial"/>
-        </w:rPr>
-      </w:pPr>
-      <w:r>
-        <w:rPr>
-          <w:u w:val="single"/>
-        </w:rPr>
-      </w:r>
-    </w:p>
-    <w:p>
-      <w:pPr>
-        <w:pStyle w:val="Normal"/>
-        <w:rPr>
-          <w:rFonts w:ascii="Arial" w:hAnsi="Arial"/>
-        </w:rPr>
-      </w:pPr>
-      <w:r>
-        <w:rPr>
-          <w:u w:val="single"/>
-        </w:rPr>
-      </w:r>
-    </w:p>
-    <w:p>
-      <w:pPr>
-        <w:pStyle w:val="Normal"/>
-        <w:rPr>
-          <w:rFonts w:ascii="Arial" w:hAnsi="Arial"/>
-        </w:rPr>
-      </w:pPr>
-      <w:r>
-        <w:rPr>
-          <w:u w:val="single"/>
-        </w:rPr>
-      </w:r>
-    </w:p>
-    <w:p>
-      <w:pPr>
-        <w:pStyle w:val="Normal"/>
-        <w:rPr>
-          <w:rFonts w:ascii="Arial" w:hAnsi="Arial"/>
-        </w:rPr>
-      </w:pPr>
-      <w:r>
-        <w:rPr>
-          <w:u w:val="single"/>
-        </w:rPr>
-      </w:r>
-    </w:p>
-    <w:p>
-      <w:pPr>
-        <w:pStyle w:val="Normal"/>
-        <w:rPr>
-          <w:rFonts w:ascii="Arial" w:hAnsi="Arial"/>
-        </w:rPr>
-      </w:pPr>
-      <w:r>
-        <w:rPr>
-          <w:u w:val="single"/>
-        </w:rPr>
-      </w:r>
-    </w:p>
-    <w:p>
-      <w:pPr>
-        <w:pStyle w:val="Normal"/>
-        <w:rPr>
-          <w:u w:val="single"/>
-        </w:rPr>
-      </w:pPr>
-      <w:r>
-        <w:rPr>
-          <w:rFonts w:ascii="Arial" w:hAnsi="Arial"/>
-          <w:u w:val="single"/>
-        </w:rPr>
-        <w:t>Monday – September 28, 2015</w:t>
-      </w:r>
-    </w:p>
-    <w:p>
-      <w:pPr>
-        <w:pStyle w:val="Normal"/>
-        <w:rPr>
-          <w:rFonts w:ascii="Arial" w:hAnsi="Arial"/>
-        </w:rPr>
-      </w:pPr>
-      <w:r>
-        <w:rPr>
-          <w:u w:val="single"/>
-        </w:rPr>
-      </w:r>
-    </w:p>
-    <w:p>
-      <w:pPr>
-        <w:pStyle w:val="Normal"/>
-        <w:rPr>
-          <w:b/>
+      </w:pPr>
+      <w:r>
+        <w:rPr>
+          <w:rFonts w:ascii="Arial" w:hAnsi="Arial"/>
           <w:b/>
           <w:bCs/>
           <w:u w:val="none"/>
         </w:rPr>
-      </w:pPr>
-      <w:r>
-        <w:rPr>
-          <w:rFonts w:ascii="Arial" w:hAnsi="Arial"/>
-          <w:b/>
-          <w:bCs/>
+        <w:t xml:space="preserve">Author: </w:t>
+      </w:r>
+      <w:r>
+        <w:rPr>
+          <w:rFonts w:ascii="Arial" w:hAnsi="Arial"/>
+          <w:b w:val="false"/>
+          <w:bCs w:val="false"/>
           <w:u w:val="none"/>
         </w:rPr>
-        <w:t>Goals:</w:t>
-      </w:r>
-    </w:p>
-    <w:p>
-      <w:pPr>
-        <w:pStyle w:val="Normal"/>
-        <w:rPr>
-          <w:rFonts w:ascii="Arial" w:hAnsi="Arial"/>
-        </w:rPr>
-      </w:pPr>
-      <w:r>
-        <w:rPr>
+        <w:t>Jeremiah Baughman</w:t>
+      </w:r>
+    </w:p>
+    <w:p>
+      <w:pPr>
+        <w:pStyle w:val="Normal"/>
+        <w:rPr>
+          <w:rFonts w:ascii="Arial" w:hAnsi="Arial"/>
+          <w:b/>
+          <w:b/>
+          <w:bCs/>
           <w:u w:val="none"/>
         </w:rPr>
-      </w:r>
-    </w:p>
-    <w:p>
-      <w:pPr>
-        <w:pStyle w:val="Normal"/>
-        <w:rPr>
+      </w:pPr>
+      <w:r>
+        <w:rPr/>
+      </w:r>
+    </w:p>
+    <w:p>
+      <w:pPr>
+        <w:pStyle w:val="Normal"/>
+        <w:rPr>
+          <w:rFonts w:ascii="Arial" w:hAnsi="Arial"/>
           <w:b/>
           <w:b/>
           <w:bCs/>
@@ -2965,112 +3394,7 @@
         </w:rPr>
       </w:pPr>
       <w:r>
-        <w:rPr>
-          <w:rFonts w:ascii="Arial" w:hAnsi="Arial"/>
-          <w:b/>
-          <w:bCs/>
-          <w:u w:val="none"/>
-        </w:rPr>
-        <w:t>Accomplishments:</w:t>
-      </w:r>
-    </w:p>
-    <w:p>
-      <w:pPr>
-        <w:pStyle w:val="Normal"/>
-        <w:rPr>
-          <w:rFonts w:ascii="Arial" w:hAnsi="Arial"/>
-        </w:rPr>
-      </w:pPr>
-      <w:r>
-        <w:rPr>
-          <w:u w:val="none"/>
-        </w:rPr>
-      </w:r>
-    </w:p>
-    <w:p>
-      <w:pPr>
-        <w:pStyle w:val="Normal"/>
-        <w:rPr>
-          <w:b/>
-          <w:b/>
-          <w:bCs/>
-          <w:u w:val="none"/>
-        </w:rPr>
-      </w:pPr>
-      <w:r>
-        <w:rPr>
-          <w:rFonts w:ascii="Arial" w:hAnsi="Arial"/>
-          <w:b/>
-          <w:bCs/>
-          <w:u w:val="none"/>
-        </w:rPr>
-        <w:t>Discoveries:</w:t>
-      </w:r>
-    </w:p>
-    <w:p>
-      <w:pPr>
-        <w:pStyle w:val="Normal"/>
-        <w:rPr>
-          <w:rFonts w:ascii="Arial" w:hAnsi="Arial"/>
-        </w:rPr>
-      </w:pPr>
-      <w:r>
-        <w:rPr>
-          <w:u w:val="none"/>
-        </w:rPr>
-      </w:r>
-    </w:p>
-    <w:p>
-      <w:pPr>
-        <w:pStyle w:val="Normal"/>
-        <w:rPr>
-          <w:b/>
-          <w:b/>
-          <w:bCs/>
-          <w:u w:val="none"/>
-        </w:rPr>
-      </w:pPr>
-      <w:r>
-        <w:rPr>
-          <w:rFonts w:ascii="Arial" w:hAnsi="Arial"/>
-          <w:b/>
-          <w:bCs/>
-          <w:u w:val="none"/>
-        </w:rPr>
-        <w:t>Plans:</w:t>
-      </w:r>
-    </w:p>
-    <w:p>
-      <w:pPr>
-        <w:pStyle w:val="Normal"/>
-        <w:rPr>
-          <w:rFonts w:ascii="Arial" w:hAnsi="Arial"/>
-        </w:rPr>
-      </w:pPr>
-      <w:r>
-        <w:rPr>
-          <w:u w:val="none"/>
-        </w:rPr>
-      </w:r>
-    </w:p>
-    <w:p>
-      <w:pPr>
-        <w:pStyle w:val="Normal"/>
-        <w:rPr>
-          <w:b/>
-          <w:b/>
-          <w:bCs/>
-          <w:u w:val="none"/>
-        </w:rPr>
-      </w:pPr>
-      <w:r>
-        <w:rPr>
-          <w:rFonts w:ascii="Arial" w:hAnsi="Arial"/>
-          <w:b/>
-          <w:bCs/>
-          <w:u w:val="none"/>
-        </w:rPr>
-        <w:t>Author:</w:t>
+        <w:rPr/>
       </w:r>
     </w:p>
     <w:p>
@@ -3251,7 +3575,6 @@
     <w:rPrDefault>
       <w:rPr>
         <w:rFonts w:ascii="Cambria" w:hAnsi="Cambria" w:eastAsia="ＭＳ 明朝" w:cs="" w:asciiTheme="minorHAnsi" w:cstheme="minorBidi" w:eastAsiaTheme="minorEastAsia" w:hAnsiTheme="minorHAnsi"/>
-        <w:sz w:val="24"/>
         <w:szCs w:val="24"/>
         <w:lang w:val="en-US" w:eastAsia="en-US" w:bidi="ar-SA"/>
       </w:rPr>
@@ -3414,7 +3737,7 @@
       <w:color w:val="00000A"/>
       <w:sz w:val="24"/>
       <w:szCs w:val="24"/>
-      <w:lang w:eastAsia="zh-CN" w:bidi="hi-IN" w:val="en-US"/>
+      <w:lang w:val="en-US" w:eastAsia="zh-CN" w:bidi="hi-IN"/>
     </w:rPr>
   </w:style>
   <w:style w:type="paragraph" w:styleId="Heading1">

</xml_diff>